<commit_message>
updates to report introduction
</commit_message>
<xml_diff>
--- a/Project stuff/Word stuff/Report Format.docx
+++ b/Project stuff/Word stuff/Report Format.docx
@@ -25,60 +25,66 @@
     <w:p>
       <w:pPr>
         <w:rPr>
-          <w:color w:val="D9D9D9" w:themeColor="background1" w:themeShade="D9"/>
-        </w:rPr>
-      </w:pPr>
-      <w:r>
-        <w:rPr>
-          <w:color w:val="D9D9D9" w:themeColor="background1" w:themeShade="D9"/>
+          <w:color w:val="BFBFBF" w:themeColor="background1" w:themeShade="BF"/>
+        </w:rPr>
+      </w:pPr>
+      <w:r>
+        <w:rPr>
+          <w:color w:val="BFBFBF" w:themeColor="background1" w:themeShade="BF"/>
         </w:rPr>
         <w:t xml:space="preserve">As the popularity of mobile </w:t>
       </w:r>
       <w:r>
         <w:rPr>
-          <w:color w:val="D9D9D9" w:themeColor="background1" w:themeShade="D9"/>
+          <w:color w:val="BFBFBF" w:themeColor="background1" w:themeShade="BF"/>
         </w:rPr>
         <w:t xml:space="preserve">communications </w:t>
       </w:r>
       <w:r>
         <w:rPr>
-          <w:color w:val="D9D9D9" w:themeColor="background1" w:themeShade="D9"/>
+          <w:color w:val="BFBFBF" w:themeColor="background1" w:themeShade="BF"/>
         </w:rPr>
         <w:t>devices increases, there is a</w:t>
       </w:r>
       <w:r>
         <w:rPr>
-          <w:color w:val="D9D9D9" w:themeColor="background1" w:themeShade="D9"/>
+          <w:color w:val="BFBFBF" w:themeColor="background1" w:themeShade="BF"/>
         </w:rPr>
         <w:t xml:space="preserve"> growing</w:t>
       </w:r>
       <w:r>
         <w:rPr>
-          <w:color w:val="D9D9D9" w:themeColor="background1" w:themeShade="D9"/>
-        </w:rPr>
-        <w:t xml:space="preserve"> tendency to use these as a convenient means of reviewing and revising documents on-the-move. Where these documents are of a confidential nature, particular attention must be paid to the fact that mobile devices are </w:t>
-      </w:r>
-      <w:r>
-        <w:rPr>
-          <w:color w:val="D9D9D9" w:themeColor="background1" w:themeShade="D9"/>
+          <w:color w:val="BFBFBF" w:themeColor="background1" w:themeShade="BF"/>
+        </w:rPr>
+        <w:t xml:space="preserve"> tendency to use</w:t>
+      </w:r>
+      <w:r>
+        <w:rPr>
+          <w:color w:val="BFBFBF" w:themeColor="background1" w:themeShade="BF"/>
+        </w:rPr>
+        <w:t xml:space="preserve"> these as a convenient means of reviewing and revising documents on-the-move. Where these documents are of a confidential nature, particular attention must be paid to the fact that mobile devices are </w:t>
+      </w:r>
+      <w:r>
+        <w:rPr>
+          <w:color w:val="BFBFBF" w:themeColor="background1" w:themeShade="BF"/>
         </w:rPr>
         <w:t>more vulnerable</w:t>
       </w:r>
       <w:r>
         <w:rPr>
-          <w:color w:val="D9D9D9" w:themeColor="background1" w:themeShade="D9"/>
+          <w:color w:val="BFBFBF" w:themeColor="background1" w:themeShade="BF"/>
         </w:rPr>
         <w:t xml:space="preserve"> to compromise that traditional desktops, which are usually more extensively protected by the security measures implemented as part of an </w:t>
       </w:r>
       <w:r>
         <w:rPr>
-          <w:color w:val="D9D9D9" w:themeColor="background1" w:themeShade="D9"/>
+          <w:color w:val="BFBFBF" w:themeColor="background1" w:themeShade="BF"/>
         </w:rPr>
         <w:t>organization’s</w:t>
       </w:r>
       <w:r>
         <w:rPr>
-          <w:color w:val="D9D9D9" w:themeColor="background1" w:themeShade="D9"/>
+          <w:color w:val="BFBFBF" w:themeColor="background1" w:themeShade="BF"/>
         </w:rPr>
         <w:t xml:space="preserve"> internal network. </w:t>
       </w:r>
@@ -86,84 +92,84 @@
     <w:p>
       <w:pPr>
         <w:rPr>
-          <w:color w:val="D9D9D9" w:themeColor="background1" w:themeShade="D9"/>
-        </w:rPr>
-      </w:pPr>
-      <w:r>
-        <w:rPr>
-          <w:color w:val="D9D9D9" w:themeColor="background1" w:themeShade="D9"/>
+          <w:color w:val="BFBFBF" w:themeColor="background1" w:themeShade="BF"/>
+        </w:rPr>
+      </w:pPr>
+      <w:r>
+        <w:rPr>
+          <w:color w:val="BFBFBF" w:themeColor="background1" w:themeShade="BF"/>
         </w:rPr>
         <w:t xml:space="preserve">There are multiple mechanisms for keeping files secure on company servers whilst allowing employees the necessary permissions to work collaboratively with sensitive data as required.  </w:t>
       </w:r>
       <w:r>
         <w:rPr>
-          <w:color w:val="D9D9D9" w:themeColor="background1" w:themeShade="D9"/>
+          <w:color w:val="BFBFBF" w:themeColor="background1" w:themeShade="BF"/>
         </w:rPr>
         <w:t xml:space="preserve">As the mobile device culture becomes more prevalent in the workplace, </w:t>
       </w:r>
       <w:r>
         <w:rPr>
-          <w:color w:val="D9D9D9" w:themeColor="background1" w:themeShade="D9"/>
+          <w:color w:val="BFBFBF" w:themeColor="background1" w:themeShade="BF"/>
         </w:rPr>
         <w:t xml:space="preserve">the addition of </w:t>
       </w:r>
       <w:r>
         <w:rPr>
-          <w:color w:val="D9D9D9" w:themeColor="background1" w:themeShade="D9"/>
+          <w:color w:val="BFBFBF" w:themeColor="background1" w:themeShade="BF"/>
         </w:rPr>
         <w:t>Mobile Device Management (MDM) applications</w:t>
       </w:r>
       <w:r>
         <w:rPr>
-          <w:color w:val="D9D9D9" w:themeColor="background1" w:themeShade="D9"/>
+          <w:color w:val="BFBFBF" w:themeColor="background1" w:themeShade="BF"/>
         </w:rPr>
         <w:t xml:space="preserve"> empowers</w:t>
       </w:r>
       <w:r>
         <w:rPr>
-          <w:color w:val="D9D9D9" w:themeColor="background1" w:themeShade="D9"/>
+          <w:color w:val="BFBFBF" w:themeColor="background1" w:themeShade="BF"/>
         </w:rPr>
         <w:t xml:space="preserve"> users to </w:t>
       </w:r>
       <w:r>
         <w:rPr>
-          <w:color w:val="D9D9D9" w:themeColor="background1" w:themeShade="D9"/>
+          <w:color w:val="BFBFBF" w:themeColor="background1" w:themeShade="BF"/>
         </w:rPr>
         <w:t xml:space="preserve">also </w:t>
       </w:r>
       <w:r>
         <w:rPr>
-          <w:color w:val="D9D9D9" w:themeColor="background1" w:themeShade="D9"/>
+          <w:color w:val="BFBFBF" w:themeColor="background1" w:themeShade="BF"/>
         </w:rPr>
         <w:t xml:space="preserve">access corporate data via their </w:t>
       </w:r>
       <w:r>
         <w:rPr>
-          <w:color w:val="D9D9D9" w:themeColor="background1" w:themeShade="D9"/>
+          <w:color w:val="BFBFBF" w:themeColor="background1" w:themeShade="BF"/>
         </w:rPr>
         <w:t xml:space="preserve">mobile devices </w:t>
       </w:r>
       <w:r>
         <w:rPr>
-          <w:color w:val="D9D9D9" w:themeColor="background1" w:themeShade="D9"/>
+          <w:color w:val="BFBFBF" w:themeColor="background1" w:themeShade="BF"/>
         </w:rPr>
         <w:t xml:space="preserve">whilst </w:t>
       </w:r>
       <w:r>
         <w:rPr>
-          <w:color w:val="D9D9D9" w:themeColor="background1" w:themeShade="D9"/>
+          <w:color w:val="BFBFBF" w:themeColor="background1" w:themeShade="BF"/>
         </w:rPr>
         <w:t xml:space="preserve">still </w:t>
       </w:r>
       <w:r>
         <w:rPr>
-          <w:color w:val="D9D9D9" w:themeColor="background1" w:themeShade="D9"/>
+          <w:color w:val="BFBFBF" w:themeColor="background1" w:themeShade="BF"/>
         </w:rPr>
         <w:t>allowing IT departments to retain a degree of control over data security.</w:t>
       </w:r>
       <w:r>
         <w:rPr>
-          <w:color w:val="D9D9D9" w:themeColor="background1" w:themeShade="D9"/>
+          <w:color w:val="BFBFBF" w:themeColor="background1" w:themeShade="BF"/>
         </w:rPr>
         <w:t xml:space="preserve">  </w:t>
       </w:r>
@@ -171,73 +177,61 @@
     <w:p>
       <w:pPr>
         <w:rPr>
-          <w:color w:val="D9D9D9" w:themeColor="background1" w:themeShade="D9"/>
-        </w:rPr>
-      </w:pPr>
-      <w:r>
-        <w:rPr>
-          <w:color w:val="D9D9D9" w:themeColor="background1" w:themeShade="D9"/>
+          <w:color w:val="BFBFBF" w:themeColor="background1" w:themeShade="BF"/>
+        </w:rPr>
+      </w:pPr>
+      <w:r>
+        <w:rPr>
+          <w:color w:val="BFBFBF" w:themeColor="background1" w:themeShade="BF"/>
         </w:rPr>
         <w:t>Thus,</w:t>
       </w:r>
       <w:r>
         <w:rPr>
-          <w:color w:val="D9D9D9" w:themeColor="background1" w:themeShade="D9"/>
-        </w:rPr>
-        <w:t xml:space="preserve"> it is acknowledged that m</w:t>
-      </w:r>
-      <w:r>
-        <w:rPr>
-          <w:color w:val="D9D9D9" w:themeColor="background1" w:themeShade="D9"/>
-        </w:rPr>
-        <w:t>aintaining the security of confidential documents can be challenging</w:t>
-      </w:r>
-      <w:r>
-        <w:rPr>
-          <w:color w:val="D9D9D9" w:themeColor="background1" w:themeShade="D9"/>
+          <w:color w:val="BFBFBF" w:themeColor="background1" w:themeShade="BF"/>
+        </w:rPr>
+        <w:t xml:space="preserve"> it is acknowledged that maintaining the security of confidential documents can be challenging</w:t>
+      </w:r>
+      <w:r>
+        <w:rPr>
+          <w:color w:val="BFBFBF" w:themeColor="background1" w:themeShade="BF"/>
         </w:rPr>
         <w:t>, even</w:t>
       </w:r>
       <w:r>
         <w:rPr>
-          <w:color w:val="D9D9D9" w:themeColor="background1" w:themeShade="D9"/>
-        </w:rPr>
-        <w:t xml:space="preserve"> with the weight of a corporate IT infrastructure behind it</w:t>
-      </w:r>
-      <w:r>
-        <w:rPr>
-          <w:color w:val="D9D9D9" w:themeColor="background1" w:themeShade="D9"/>
-        </w:rPr>
-        <w:t>.  In this project, we seek</w:t>
-      </w:r>
-      <w:r>
-        <w:rPr>
-          <w:color w:val="D9D9D9" w:themeColor="background1" w:themeShade="D9"/>
+          <w:color w:val="BFBFBF" w:themeColor="background1" w:themeShade="BF"/>
+        </w:rPr>
+        <w:t xml:space="preserve"> with the weight of a corporate IT infrastructure behind it.  In this project, we seek</w:t>
+      </w:r>
+      <w:r>
+        <w:rPr>
+          <w:color w:val="BFBFBF" w:themeColor="background1" w:themeShade="BF"/>
         </w:rPr>
         <w:t xml:space="preserve"> to address the </w:t>
       </w:r>
       <w:r>
         <w:rPr>
-          <w:color w:val="D9D9D9" w:themeColor="background1" w:themeShade="D9"/>
+          <w:color w:val="BFBFBF" w:themeColor="background1" w:themeShade="BF"/>
         </w:rPr>
         <w:t>issue</w:t>
       </w:r>
       <w:r>
         <w:rPr>
-          <w:color w:val="D9D9D9" w:themeColor="background1" w:themeShade="D9"/>
+          <w:color w:val="BFBFBF" w:themeColor="background1" w:themeShade="BF"/>
         </w:rPr>
         <w:t xml:space="preserve"> of allowing groups of users from </w:t>
       </w:r>
       <w:r>
         <w:rPr>
           <w:i/>
-          <w:color w:val="D9D9D9" w:themeColor="background1" w:themeShade="D9"/>
+          <w:color w:val="BFBFBF" w:themeColor="background1" w:themeShade="BF"/>
         </w:rPr>
         <w:t>different</w:t>
       </w:r>
       <w:r>
         <w:rPr>
-          <w:color w:val="D9D9D9" w:themeColor="background1" w:themeShade="D9"/>
+          <w:color w:val="BFBFBF" w:themeColor="background1" w:themeShade="BF"/>
         </w:rPr>
         <w:t xml:space="preserve"> organizations (i.e. with no shared IT infrastructure) to collaborate securely on confidential documents and furthermore, to access these documents via mobile devices whilst minimizing the risk of exposing sensitive information to a potential attacker.</w:t>
       </w:r>
@@ -247,23 +241,37 @@
         <w:pStyle w:val="Heading2"/>
       </w:pPr>
       <w:r>
-        <w:t>Aims &amp; O</w:t>
-      </w:r>
-      <w:r>
-        <w:t>bjectives</w:t>
-      </w:r>
-    </w:p>
-    <w:p>
-      <w:r>
+        <w:t>Project Aims &amp; Objectives</w:t>
+      </w:r>
+    </w:p>
+    <w:p>
+      <w:pPr>
+        <w:rPr>
+          <w:color w:val="BFBFBF" w:themeColor="background1" w:themeShade="BF"/>
+        </w:rPr>
+      </w:pPr>
+      <w:r>
+        <w:rPr>
+          <w:color w:val="BFBFBF" w:themeColor="background1" w:themeShade="BF"/>
+        </w:rPr>
         <w:t>The primary aim of this project was to implement a scheme for the secure sharing of confidential documents between small (typically &lt; 15)</w:t>
       </w:r>
       <w:r>
+        <w:rPr>
+          <w:color w:val="BFBFBF" w:themeColor="background1" w:themeShade="BF"/>
+        </w:rPr>
         <w:t xml:space="preserve"> </w:t>
       </w:r>
       <w:r>
+        <w:rPr>
+          <w:color w:val="BFBFBF" w:themeColor="background1" w:themeShade="BF"/>
+        </w:rPr>
         <w:t xml:space="preserve">groups of </w:t>
       </w:r>
       <w:r>
+        <w:rPr>
+          <w:color w:val="BFBFBF" w:themeColor="background1" w:themeShade="BF"/>
+        </w:rPr>
         <w:t>collaborators, subject to the following constraints:</w:t>
       </w:r>
     </w:p>
@@ -274,21 +282,15 @@
           <w:ilvl w:val="0"/>
           <w:numId w:val="14"/>
         </w:numPr>
-      </w:pPr>
-      <w:r>
-        <w:t xml:space="preserve">Groups are </w:t>
-      </w:r>
-      <w:r>
-        <w:t>self-</w:t>
-      </w:r>
-      <w:r>
-        <w:t>organizing</w:t>
-      </w:r>
-      <w:r>
-        <w:t xml:space="preserve"> </w:t>
-      </w:r>
-      <w:r>
-        <w:t>and represent multiple organizations, hence they cannot draw on the support of any central IT services.</w:t>
+        <w:rPr>
+          <w:color w:val="BFBFBF" w:themeColor="background1" w:themeShade="BF"/>
+        </w:rPr>
+      </w:pPr>
+      <w:r>
+        <w:rPr>
+          <w:color w:val="BFBFBF" w:themeColor="background1" w:themeShade="BF"/>
+        </w:rPr>
+        <w:t>Groups are self-organizing and represent multiple organizations, hence they cannot draw on the support of any central IT services.</w:t>
       </w:r>
     </w:p>
     <w:p>
@@ -298,8 +300,14 @@
           <w:ilvl w:val="0"/>
           <w:numId w:val="14"/>
         </w:numPr>
-      </w:pPr>
-      <w:r>
+        <w:rPr>
+          <w:color w:val="BFBFBF" w:themeColor="background1" w:themeShade="BF"/>
+        </w:rPr>
+      </w:pPr>
+      <w:r>
+        <w:rPr>
+          <w:color w:val="BFBFBF" w:themeColor="background1" w:themeShade="BF"/>
+        </w:rPr>
         <w:t>The documents involved are confidential in nature and hence should be encrypted both in transit and at rest.</w:t>
       </w:r>
     </w:p>
@@ -310,27 +318,230 @@
           <w:ilvl w:val="0"/>
           <w:numId w:val="14"/>
         </w:numPr>
-      </w:pPr>
-      <w:r>
-        <w:lastRenderedPageBreak/>
+        <w:rPr>
+          <w:color w:val="BFBFBF" w:themeColor="background1" w:themeShade="BF"/>
+        </w:rPr>
+      </w:pPr>
+      <w:r>
+        <w:rPr>
+          <w:color w:val="BFBFBF" w:themeColor="background1" w:themeShade="BF"/>
+        </w:rPr>
         <w:t xml:space="preserve">Group members </w:t>
       </w:r>
       <w:r>
+        <w:rPr>
+          <w:color w:val="BFBFBF" w:themeColor="background1" w:themeShade="BF"/>
+        </w:rPr>
         <w:t xml:space="preserve">wish to be able to access </w:t>
       </w:r>
       <w:r>
+        <w:rPr>
+          <w:color w:val="BFBFBF" w:themeColor="background1" w:themeShade="BF"/>
+        </w:rPr>
         <w:t>do</w:t>
       </w:r>
       <w:r>
+        <w:rPr>
+          <w:color w:val="BFBFBF" w:themeColor="background1" w:themeShade="BF"/>
+        </w:rPr>
         <w:t>c</w:t>
+      </w:r>
+      <w:r>
+        <w:rPr>
+          <w:color w:val="BFBFBF" w:themeColor="background1" w:themeShade="BF"/>
+        </w:rPr>
+        <w:t>uments</w:t>
+      </w:r>
+      <w:r>
+        <w:rPr>
+          <w:color w:val="BFBFBF" w:themeColor="background1" w:themeShade="BF"/>
+        </w:rPr>
+        <w:t xml:space="preserve"> on a mobile device which is running the Android operating system.</w:t>
+      </w:r>
+    </w:p>
+    <w:p>
+      <w:pPr>
+        <w:pStyle w:val="ListParagraph"/>
+        <w:numPr>
+          <w:ilvl w:val="0"/>
+          <w:numId w:val="14"/>
+        </w:numPr>
+        <w:rPr>
+          <w:color w:val="BFBFBF" w:themeColor="background1" w:themeShade="BF"/>
+          <w:lang w:val="en-GB"/>
+        </w:rPr>
+      </w:pPr>
+      <w:r>
+        <w:rPr>
+          <w:color w:val="BFBFBF" w:themeColor="background1" w:themeShade="BF"/>
+          <w:lang w:val="en-GB"/>
+        </w:rPr>
+        <w:t>The solution devised should use only well-tested crypto</w:t>
+      </w:r>
+      <w:r>
+        <w:rPr>
+          <w:color w:val="BFBFBF" w:themeColor="background1" w:themeShade="BF"/>
+          <w:lang w:val="en-GB"/>
+        </w:rPr>
+        <w:t xml:space="preserve">graphic techniques and standard </w:t>
+      </w:r>
+      <w:r>
+        <w:rPr>
+          <w:color w:val="BFBFBF" w:themeColor="background1" w:themeShade="BF"/>
+          <w:lang w:val="en-GB"/>
+        </w:rPr>
+        <w:t>libraries and should minimize the amount of trust to be placed in a third-party.</w:t>
+      </w:r>
+    </w:p>
+    <w:p>
+      <w:pPr>
+        <w:rPr>
+          <w:color w:val="7030A0"/>
+        </w:rPr>
+      </w:pPr>
+      <w:r>
+        <w:rPr>
+          <w:color w:val="7030A0"/>
+        </w:rPr>
+        <w:t>In pursuit of these aims</w:t>
+      </w:r>
+      <w:r>
+        <w:rPr>
+          <w:color w:val="7030A0"/>
+        </w:rPr>
+        <w:t xml:space="preserve"> we developed a solution called Securely Share, consisting of a detailed design of the security components of the system</w:t>
+      </w:r>
+      <w:r>
+        <w:rPr>
+          <w:color w:val="7030A0"/>
+        </w:rPr>
+        <w:t xml:space="preserve"> and </w:t>
+      </w:r>
+      <w:r>
+        <w:rPr>
+          <w:color w:val="7030A0"/>
+        </w:rPr>
+        <w:t>a prototype android application (</w:t>
+      </w:r>
+      <w:proofErr w:type="spellStart"/>
+      <w:r>
+        <w:rPr>
+          <w:color w:val="7030A0"/>
+        </w:rPr>
+        <w:t>SecurelyShare</w:t>
+      </w:r>
+      <w:proofErr w:type="spellEnd"/>
+      <w:r>
+        <w:rPr>
+          <w:color w:val="7030A0"/>
+        </w:rPr>
+        <w:t>)</w:t>
+      </w:r>
+      <w:r>
+        <w:rPr>
+          <w:color w:val="7030A0"/>
+        </w:rPr>
+        <w:t xml:space="preserve"> to provide a platform on which to</w:t>
+      </w:r>
+      <w:r>
+        <w:rPr>
+          <w:color w:val="7030A0"/>
+        </w:rPr>
+        <w:t xml:space="preserve"> implement and evaluate</w:t>
+      </w:r>
+      <w:r>
+        <w:rPr>
+          <w:color w:val="7030A0"/>
+        </w:rPr>
+        <w:t xml:space="preserve"> the various security features.  It was acknowledged that</w:t>
+      </w:r>
+      <w:r>
+        <w:rPr>
+          <w:color w:val="7030A0"/>
+        </w:rPr>
+        <w:t>,</w:t>
+      </w:r>
+      <w:r>
+        <w:rPr>
+          <w:color w:val="7030A0"/>
+        </w:rPr>
+        <w:t xml:space="preserve"> in a live setting</w:t>
+      </w:r>
+      <w:r>
+        <w:rPr>
+          <w:color w:val="7030A0"/>
+        </w:rPr>
+        <w:t>,</w:t>
+      </w:r>
+      <w:r>
+        <w:rPr>
+          <w:color w:val="7030A0"/>
+        </w:rPr>
+        <w:t xml:space="preserve"> documents would usually originate on a PC rather than on a tablet device and thus </w:t>
+      </w:r>
+      <w:r>
+        <w:rPr>
+          <w:color w:val="7030A0"/>
+        </w:rPr>
+        <w:t>the</w:t>
+      </w:r>
+      <w:r>
+        <w:rPr>
+          <w:color w:val="7030A0"/>
+        </w:rPr>
+        <w:t xml:space="preserve"> system would also need to </w:t>
+      </w:r>
+      <w:r>
+        <w:rPr>
+          <w:color w:val="7030A0"/>
+        </w:rPr>
+        <w:t>a PC-</w:t>
+      </w:r>
+      <w:r>
+        <w:rPr>
+          <w:color w:val="7030A0"/>
+        </w:rPr>
+        <w:t xml:space="preserve">based component.  However, within the time constraints </w:t>
+      </w:r>
+      <w:r>
+        <w:rPr>
+          <w:color w:val="7030A0"/>
+        </w:rPr>
+        <w:t>of the project</w:t>
+      </w:r>
+      <w:r>
+        <w:rPr>
+          <w:color w:val="7030A0"/>
+        </w:rPr>
+        <w:t xml:space="preserve"> it was considered infeasible </w:t>
+      </w:r>
+      <w:r>
+        <w:rPr>
+          <w:color w:val="7030A0"/>
+        </w:rPr>
+        <w:t>to develop a fully featured system; our solution is submitted rather as a ‘proof of concept</w:t>
+      </w:r>
+      <w:r>
+        <w:rPr>
+          <w:color w:val="7030A0"/>
+        </w:rPr>
+        <w:t>’</w:t>
       </w:r>
       <w:bookmarkStart w:id="0" w:name="_GoBack"/>
       <w:bookmarkEnd w:id="0"/>
       <w:r>
-        <w:t>uments</w:t>
-      </w:r>
-      <w:r>
-        <w:t xml:space="preserve"> on a mobile device which is running the Android operating system.</w:t>
+        <w:rPr>
+          <w:color w:val="7030A0"/>
+        </w:rPr>
+        <w:t>.</w:t>
+      </w:r>
+    </w:p>
+    <w:p>
+      <w:pPr>
+        <w:ind w:left="360"/>
+      </w:pPr>
+      <w:r>
+        <w:t>Develop full system design including any set up procedures or desktop applications</w:t>
       </w:r>
     </w:p>
     <w:p>
@@ -339,55 +550,6 @@
           <w:color w:val="D9D9D9" w:themeColor="background1" w:themeShade="D9"/>
         </w:rPr>
       </w:pPr>
-    </w:p>
-    <w:p>
-      <w:pPr>
-        <w:pStyle w:val="Heading3"/>
-      </w:pPr>
-      <w:r>
-        <w:t>The Project &amp; Objectives</w:t>
-      </w:r>
-    </w:p>
-    <w:p>
-      <w:pPr>
-        <w:rPr>
-          <w:color w:val="7030A0"/>
-        </w:rPr>
-      </w:pPr>
-      <w:r>
-        <w:rPr>
-          <w:color w:val="7030A0"/>
-        </w:rPr>
-        <w:t xml:space="preserve">Aim to share files between collaborators from </w:t>
-      </w:r>
-      <w:proofErr w:type="spellStart"/>
-      <w:r>
-        <w:rPr>
-          <w:color w:val="7030A0"/>
-        </w:rPr>
-        <w:t>displarate</w:t>
-      </w:r>
-      <w:proofErr w:type="spellEnd"/>
-      <w:r>
-        <w:rPr>
-          <w:color w:val="7030A0"/>
-        </w:rPr>
-        <w:t xml:space="preserve"> </w:t>
-      </w:r>
-      <w:proofErr w:type="spellStart"/>
-      <w:r>
-        <w:rPr>
-          <w:color w:val="7030A0"/>
-        </w:rPr>
-        <w:t>organisations</w:t>
-      </w:r>
-      <w:proofErr w:type="spellEnd"/>
-      <w:r>
-        <w:rPr>
-          <w:color w:val="7030A0"/>
-        </w:rPr>
-        <w:t xml:space="preserve"> not physically co-located</w:t>
-      </w:r>
     </w:p>
     <w:p>
       <w:pPr>
@@ -404,801 +566,377 @@
         <w:rPr>
           <w:color w:val="7030A0"/>
         </w:rPr>
-        <w:t xml:space="preserve">To develop overall scheme for secure sharing of data with mobile access </w:t>
-      </w:r>
-    </w:p>
-    <w:p>
-      <w:pPr>
-        <w:pStyle w:val="ListParagraph"/>
-        <w:numPr>
-          <w:ilvl w:val="0"/>
-          <w:numId w:val="13"/>
-        </w:numPr>
-        <w:rPr>
-          <w:color w:val="7030A0"/>
-        </w:rPr>
-      </w:pPr>
-      <w:r>
-        <w:rPr>
-          <w:color w:val="7030A0"/>
-        </w:rPr>
+        <w:lastRenderedPageBreak/>
         <w:t xml:space="preserve">To develop a prototype application for an android tablet </w:t>
       </w:r>
     </w:p>
     <w:p>
       <w:pPr>
-        <w:pStyle w:val="ListParagraph"/>
-        <w:numPr>
-          <w:ilvl w:val="0"/>
-          <w:numId w:val="13"/>
-        </w:numPr>
-        <w:rPr>
-          <w:color w:val="7030A0"/>
-        </w:rPr>
-      </w:pPr>
+        <w:rPr>
+          <w:color w:val="D9D9D9" w:themeColor="background1" w:themeShade="D9"/>
+        </w:rPr>
+      </w:pPr>
+    </w:p>
+    <w:p>
+      <w:r>
+        <w:t xml:space="preserve">One solution to this is the storing of documents in encrypted format. However, where there is a requirement for collaborative working across more than one organization, this introduces the additional problem of group key control and distribution in order to </w:t>
+      </w:r>
+      <w:r>
+        <w:t>ensure that only the group members are able to decrypt</w:t>
+      </w:r>
+      <w:r>
+        <w:t xml:space="preserve"> the documents in question.</w:t>
+      </w:r>
+    </w:p>
+    <w:p>
+      <w:pPr>
+        <w:pStyle w:val="Heading3"/>
+      </w:pPr>
+      <w:r>
+        <w:t>Initial Assumptions/project scope</w:t>
+      </w:r>
+    </w:p>
+    <w:p>
+      <w:r>
+        <w:t xml:space="preserve">Scope – digital signatures to protect against </w:t>
+      </w:r>
+      <w:r>
+        <w:t>Man-in-the-Middle attack</w:t>
+      </w:r>
+    </w:p>
+    <w:p>
+      <w:r>
+        <w:t>• Shared files are held on a secure web server. Since the web server is not part of the trusted group, it should hold no unencrypted files and no ability to perform decryption.</w:t>
+      </w:r>
+    </w:p>
+    <w:p>
+      <w:r>
+        <w:t>• Any database used for performing user authentication, etc. is deemed to be secure.</w:t>
+      </w:r>
+    </w:p>
+    <w:p>
+      <w:r>
+        <w:t>• Any attacker inserting malware onto the mobile device may be able to access files stored on that device but would not be able to access that data whilst held in the device memory.</w:t>
+      </w:r>
+    </w:p>
+    <w:p>
+      <w:r>
+        <w:t>• The requirement to maintain security of documents at all times is such that the processing overhead associated with key management and encryption/decryption is deemed acceptable.</w:t>
+      </w:r>
+    </w:p>
+    <w:p>
+      <w:r>
+        <w:t>• For the purposes of this application, it is not necessary to consider performance and battery usage issues associated with the use of the mobile device, as it is deemed that the application will be run relatively infrequently.</w:t>
+      </w:r>
+    </w:p>
+    <w:p>
+      <w:r>
+        <w:t>In order to protect from active attackers, the initial intention is to ensure that documents are not saved to disk in unencrypted format - an unencrypted document will be held in memory and a simple rich text editor will be implemented within the application to allow reading and editing. It is acknowledged that a fully developed app would need to provide integration with existing 3rd-party document-handling applications. This would require further work and also involve use of secure hardware to ensure that security is maintained at all stages. Currently it is anticipated that such features will be beyond the scope of this project.</w:t>
+      </w:r>
+    </w:p>
+    <w:p>
+      <w:r>
+        <w:t>It is anticipated that, in a fully-developed system, initial creation of documents would take place in a desktop environment; therefore, implementation of a suitable desktop client is outside the scope of this application.</w:t>
+      </w:r>
+    </w:p>
+    <w:p>
+      <w:r>
+        <w:t>Original plan to use web server, then basic client/server - final design involved more sophisticated key sharing so that cloud storage can be used</w:t>
+      </w:r>
+    </w:p>
+    <w:p>
+      <w:r>
+        <w:t>Original aim for data not to be stored anywhere in plaintext - had to compromise on that due to time limitation but still included in security design</w:t>
+      </w:r>
+    </w:p>
+    <w:p>
+      <w:pPr>
+        <w:pStyle w:val="Heading3"/>
+      </w:pPr>
+      <w:r>
+        <w:t>Overview of Report</w:t>
+      </w:r>
+    </w:p>
+    <w:p>
+      <w:r>
+        <w:t>• Introduction to the scenario and the challenges it presents</w:t>
+      </w:r>
+    </w:p>
+    <w:p>
+      <w:r>
+        <w:t xml:space="preserve">• Overview of the project and its objectives </w:t>
+      </w:r>
+    </w:p>
+    <w:p>
+      <w:r>
+        <w:t xml:space="preserve">• Presentation of the solution – its theory and practical implementation </w:t>
+      </w:r>
+    </w:p>
+    <w:p>
+      <w:proofErr w:type="gramStart"/>
+      <w:r>
+        <w:t>statement</w:t>
+      </w:r>
+      <w:proofErr w:type="gramEnd"/>
+      <w:r>
+        <w:t xml:space="preserve"> of the threat model we are trying to secure against</w:t>
+      </w:r>
+    </w:p>
+    <w:p>
+      <w:r>
+        <w:t>In this introduction we have looked at…</w:t>
+      </w:r>
+    </w:p>
+    <w:p>
+      <w:pPr>
+        <w:pStyle w:val="Heading3"/>
+      </w:pPr>
+      <w:r>
+        <w:lastRenderedPageBreak/>
+        <w:t>The Solution</w:t>
+      </w:r>
+    </w:p>
+    <w:p>
+      <w:r>
+        <w:t xml:space="preserve">• Dropbox used for all exchanging of files </w:t>
+      </w:r>
+    </w:p>
+    <w:p>
+      <w:r>
+        <w:t xml:space="preserve">• Public key cryptography (RSA) for exchanging group encryption keys </w:t>
+      </w:r>
+    </w:p>
+    <w:p>
+      <w:r>
+        <w:t xml:space="preserve">• No transmission or storage of plaintext AES Encryption with CBC used for data encryption (currently with 128 bit key) </w:t>
+      </w:r>
+    </w:p>
+    <w:p>
+      <w:r>
+        <w:t xml:space="preserve">• All key information held in encrypted </w:t>
+      </w:r>
       <w:proofErr w:type="spellStart"/>
       <w:r>
-        <w:rPr>
-          <w:color w:val="7030A0"/>
-        </w:rPr>
-        <w:t>Minimise</w:t>
+        <w:t>KeyStores</w:t>
       </w:r>
       <w:proofErr w:type="spellEnd"/>
-      <w:r>
-        <w:rPr>
-          <w:color w:val="7030A0"/>
-        </w:rPr>
-        <w:t xml:space="preserve"> trust to be placed in 3rd parties </w:t>
-      </w:r>
-    </w:p>
-    <w:p>
-      <w:pPr>
-        <w:pStyle w:val="ListParagraph"/>
-        <w:numPr>
-          <w:ilvl w:val="0"/>
-          <w:numId w:val="13"/>
-        </w:numPr>
-        <w:rPr>
-          <w:color w:val="7030A0"/>
-        </w:rPr>
-      </w:pPr>
-      <w:r>
-        <w:rPr>
-          <w:color w:val="7030A0"/>
-        </w:rPr>
-        <w:t xml:space="preserve">No proprietary cryptography </w:t>
-      </w:r>
-    </w:p>
-    <w:p>
-      <w:pPr>
-        <w:pStyle w:val="ListParagraph"/>
-        <w:numPr>
-          <w:ilvl w:val="0"/>
-          <w:numId w:val="13"/>
-        </w:numPr>
-        <w:rPr>
-          <w:color w:val="7030A0"/>
-        </w:rPr>
-      </w:pPr>
-      <w:r>
-        <w:rPr>
-          <w:color w:val="7030A0"/>
-        </w:rPr>
-        <w:t>No transmission of unprotected data</w:t>
-      </w:r>
-    </w:p>
-    <w:p>
-      <w:pPr>
-        <w:rPr>
-          <w:color w:val="D9D9D9" w:themeColor="background1" w:themeShade="D9"/>
-        </w:rPr>
-      </w:pPr>
-    </w:p>
-    <w:p>
-      <w:pPr>
-        <w:rPr>
-          <w:color w:val="7030A0"/>
-        </w:rPr>
-      </w:pPr>
-      <w:r>
-        <w:rPr>
-          <w:color w:val="7030A0"/>
-        </w:rPr>
-        <w:t>At the outset we defined some k</w:t>
-      </w:r>
-      <w:r>
-        <w:rPr>
-          <w:color w:val="7030A0"/>
-        </w:rPr>
-        <w:t xml:space="preserve">ey </w:t>
-      </w:r>
-      <w:r>
-        <w:rPr>
-          <w:color w:val="7030A0"/>
-        </w:rPr>
-        <w:t>objectives to guide the rest of the process</w:t>
-      </w:r>
-      <w:r>
-        <w:rPr>
-          <w:color w:val="7030A0"/>
-        </w:rPr>
-        <w:t xml:space="preserve">: </w:t>
-      </w:r>
-    </w:p>
-    <w:p>
-      <w:pPr>
-        <w:pStyle w:val="ListParagraph"/>
-        <w:numPr>
-          <w:ilvl w:val="0"/>
-          <w:numId w:val="12"/>
-        </w:numPr>
-        <w:contextualSpacing w:val="0"/>
-        <w:rPr>
-          <w:color w:val="7030A0"/>
-        </w:rPr>
-      </w:pPr>
-      <w:r>
-        <w:rPr>
-          <w:color w:val="7030A0"/>
-        </w:rPr>
-        <w:t>Data to be encrypted both in transit and at rest</w:t>
-      </w:r>
-    </w:p>
-    <w:p>
-      <w:pPr>
-        <w:pStyle w:val="ListParagraph"/>
-        <w:numPr>
-          <w:ilvl w:val="0"/>
-          <w:numId w:val="12"/>
-        </w:numPr>
-        <w:contextualSpacing w:val="0"/>
-        <w:rPr>
-          <w:color w:val="7030A0"/>
-        </w:rPr>
-      </w:pPr>
-      <w:r>
-        <w:rPr>
-          <w:color w:val="7030A0"/>
-        </w:rPr>
-        <w:t xml:space="preserve">Minimize </w:t>
-      </w:r>
-      <w:r>
-        <w:rPr>
-          <w:color w:val="7030A0"/>
-        </w:rPr>
-        <w:t>tru</w:t>
-      </w:r>
-      <w:r>
-        <w:rPr>
-          <w:color w:val="7030A0"/>
-        </w:rPr>
-        <w:t>st to be placed in 3</w:t>
-      </w:r>
-      <w:r>
-        <w:rPr>
-          <w:color w:val="7030A0"/>
-          <w:vertAlign w:val="superscript"/>
-        </w:rPr>
-        <w:t>rd</w:t>
-      </w:r>
-      <w:r>
-        <w:rPr>
-          <w:color w:val="7030A0"/>
-        </w:rPr>
-        <w:t xml:space="preserve"> parties</w:t>
-      </w:r>
-    </w:p>
-    <w:p>
-      <w:pPr>
-        <w:pStyle w:val="ListParagraph"/>
-        <w:numPr>
-          <w:ilvl w:val="0"/>
-          <w:numId w:val="12"/>
-        </w:numPr>
-        <w:contextualSpacing w:val="0"/>
-        <w:rPr>
-          <w:color w:val="7030A0"/>
-        </w:rPr>
-      </w:pPr>
-      <w:r>
-        <w:rPr>
-          <w:color w:val="7030A0"/>
-        </w:rPr>
-        <w:t>Minimiz</w:t>
-      </w:r>
-      <w:r>
-        <w:rPr>
-          <w:color w:val="7030A0"/>
-        </w:rPr>
-        <w:t>e need for involvement of IT department</w:t>
-      </w:r>
-    </w:p>
-    <w:p>
-      <w:r>
-        <w:t xml:space="preserve">One solution to this is the storing of documents in encrypted format. However, where there is a requirement for collaborative working across more than one organization, this introduces the additional problem of group key control and distribution in order to </w:t>
-      </w:r>
-      <w:r>
-        <w:t>ensure that only the group members are able to decrypt</w:t>
-      </w:r>
-      <w:r>
-        <w:t xml:space="preserve"> the documents in question.</w:t>
-      </w:r>
-    </w:p>
-    <w:p>
-      <w:r>
-        <w:t>The intention is to produce a prototype android app which will serve as a platform to implement and evaluate the various security features. As such, it is anticipated that the app may appear somewhat utilitarian; any additional capacity within the development phase will be channeled into improving functionality and enhancing cryptographic security mechanisms rather than developing a sophisticated graphical user interface.</w:t>
-      </w:r>
-    </w:p>
-    <w:p>
-      <w:pPr>
-        <w:rPr>
-          <w:color w:val="D9D9D9" w:themeColor="background1" w:themeShade="D9"/>
-        </w:rPr>
-      </w:pPr>
+    </w:p>
+    <w:p>
+      <w:r>
+        <w:t>No GUI for admin - out of scope</w:t>
+      </w:r>
+    </w:p>
+    <w:p>
+      <w:r>
+        <w:t xml:space="preserve">Means of distributing certificates is outside of scope - as </w:t>
+      </w:r>
+      <w:proofErr w:type="spellStart"/>
+      <w:r>
+        <w:t>tese</w:t>
+      </w:r>
+      <w:proofErr w:type="spellEnd"/>
+      <w:r>
+        <w:t xml:space="preserve"> are public, any means will do.</w:t>
+      </w:r>
+    </w:p>
+    <w:p>
+      <w:r>
+        <w:t xml:space="preserve">Talk about decision not to </w:t>
+      </w:r>
+      <w:proofErr w:type="spellStart"/>
+      <w:r>
+        <w:t>implemenmt</w:t>
+      </w:r>
+      <w:proofErr w:type="spellEnd"/>
+      <w:r>
+        <w:t xml:space="preserve"> passing decrypted data directly to another app without needing to write to external storage</w:t>
+      </w:r>
+    </w:p>
+    <w:p>
+      <w:pPr>
+        <w:pStyle w:val="Heading2"/>
+      </w:pPr>
+      <w:r>
+        <w:t>Background Material</w:t>
+      </w:r>
+    </w:p>
+    <w:p>
+      <w:r>
+        <w:t xml:space="preserve">In this chapter we will introduce some key aspects of the android architecture and </w:t>
+      </w:r>
+      <w:proofErr w:type="gramStart"/>
+      <w:r>
+        <w:t>its</w:t>
+      </w:r>
+      <w:proofErr w:type="gramEnd"/>
+      <w:r>
+        <w:t xml:space="preserve"> built in security features, review some related work in the field of group key sharing that was used to inform our design decisions and look briefly at some of the commercial applications which offer features similar to Securely Share</w:t>
+      </w:r>
     </w:p>
     <w:p/>
     <w:p>
-      <w:pPr>
-        <w:pStyle w:val="ListParagraph"/>
-        <w:numPr>
-          <w:ilvl w:val="0"/>
-          <w:numId w:val="11"/>
-        </w:numPr>
-        <w:contextualSpacing w:val="0"/>
-      </w:pPr>
-      <w:r>
-        <w:t>The solution should avoid ,or minimize, the need to place trust in a third-party</w:t>
-      </w:r>
-    </w:p>
-    <w:p>
-      <w:pPr>
-        <w:pStyle w:val="ListParagraph"/>
-        <w:numPr>
-          <w:ilvl w:val="0"/>
-          <w:numId w:val="11"/>
-        </w:numPr>
-        <w:contextualSpacing w:val="0"/>
-      </w:pPr>
+      <w:r>
+        <w:t xml:space="preserve">Presentation of preliminary research findings </w:t>
+      </w:r>
+    </w:p>
+    <w:p>
+      <w:pPr>
+        <w:pStyle w:val="Heading2"/>
+      </w:pPr>
+    </w:p>
+    <w:p>
+      <w:pPr>
+        <w:pStyle w:val="Heading3"/>
+      </w:pPr>
+      <w:r>
+        <w:t>Preliminary research</w:t>
+      </w:r>
+    </w:p>
+    <w:p>
+      <w:r>
+        <w:t>Mention papers I read</w:t>
+      </w:r>
+    </w:p>
+    <w:p>
+      <w:pPr>
+        <w:pStyle w:val="Heading3"/>
+      </w:pPr>
+      <w:r>
+        <w:t>Things you need to know about security</w:t>
+      </w:r>
+    </w:p>
+    <w:p>
+      <w:pPr>
+        <w:pStyle w:val="Heading3"/>
+      </w:pPr>
+      <w:r>
+        <w:t>Analysis of other available solutions</w:t>
+      </w:r>
+    </w:p>
+    <w:p>
+      <w:pPr>
+        <w:pStyle w:val="Heading4"/>
+      </w:pPr>
+      <w:r>
+        <w:t>related work</w:t>
+      </w:r>
+    </w:p>
+    <w:p>
+      <w:pPr>
+        <w:pStyle w:val="Heading4"/>
+      </w:pPr>
+      <w:r>
+        <w:t>commercial products</w:t>
+      </w:r>
+    </w:p>
+    <w:p>
+      <w:pPr>
+        <w:pStyle w:val="Heading4"/>
+      </w:pPr>
+      <w:r>
+        <w:t>research papers</w:t>
+      </w:r>
+    </w:p>
+    <w:p>
+      <w:pPr>
+        <w:pStyle w:val="Heading3"/>
+      </w:pPr>
+      <w:r>
+        <w:t>Android Architecture and Security Features</w:t>
+      </w:r>
+    </w:p>
+    <w:p>
+      <w:pPr>
+        <w:pStyle w:val="Heading3"/>
+      </w:pPr>
+      <w:r>
+        <w:t>Review of Related Work</w:t>
+      </w:r>
+    </w:p>
+    <w:p>
+      <w:pPr>
+        <w:pStyle w:val="Heading3"/>
+      </w:pPr>
+      <w:r>
+        <w:t>Review of commercially available solutions</w:t>
+      </w:r>
+    </w:p>
+    <w:p>
+      <w:r>
+        <w:t xml:space="preserve">See Android Data Encryption Saud </w:t>
+      </w:r>
+      <w:proofErr w:type="spellStart"/>
+      <w:r>
+        <w:t>Alharbi</w:t>
+      </w:r>
+      <w:proofErr w:type="spellEnd"/>
+      <w:r>
+        <w:t xml:space="preserve"> Sept 2010 which covers issues to do with key generation</w:t>
+      </w:r>
+    </w:p>
+    <w:p>
+      <w:r>
+        <w:t>Talk about the android apps I review</w:t>
+      </w:r>
+      <w:r>
+        <w:t>e</w:t>
+      </w:r>
+      <w:r>
+        <w:t xml:space="preserve">d - </w:t>
+      </w:r>
+      <w:proofErr w:type="spellStart"/>
+      <w:r>
+        <w:t>boxcryptor</w:t>
+      </w:r>
+      <w:proofErr w:type="spellEnd"/>
+      <w:r>
+        <w:t xml:space="preserve">, </w:t>
+      </w:r>
+      <w:proofErr w:type="spellStart"/>
+      <w:r>
+        <w:t>Cryptonite</w:t>
+      </w:r>
+      <w:proofErr w:type="spellEnd"/>
+      <w:r>
+        <w:t>, EDS lite</w:t>
+      </w:r>
+    </w:p>
+    <w:p>
+      <w:pPr>
+        <w:pStyle w:val="Heading4"/>
+      </w:pPr>
+      <w:proofErr w:type="spellStart"/>
+      <w:r>
+        <w:t>Boxcryptor</w:t>
+      </w:r>
+      <w:proofErr w:type="spellEnd"/>
+    </w:p>
+    <w:p>
+      <w:pPr>
+        <w:pStyle w:val="Heading4"/>
+      </w:pPr>
+      <w:proofErr w:type="spellStart"/>
+      <w:r>
+        <w:t>Safemonk</w:t>
+      </w:r>
+      <w:proofErr w:type="spellEnd"/>
+    </w:p>
+    <w:p>
+      <w:pPr>
+        <w:pStyle w:val="Heading2"/>
+      </w:pPr>
+      <w:r>
+        <w:t>Project Specification</w:t>
+      </w:r>
+    </w:p>
+    <w:p>
+      <w:r>
+        <w:t>This is what I ended up trying to design after completing initial research</w:t>
+      </w:r>
+    </w:p>
+    <w:p>
       <w:r>
         <w:lastRenderedPageBreak/>
-        <w:t>Data should be protected both in transit and at rest</w:t>
-      </w:r>
-    </w:p>
-    <w:p>
-      <w:pPr>
-        <w:pStyle w:val="ListParagraph"/>
-        <w:numPr>
-          <w:ilvl w:val="0"/>
-          <w:numId w:val="11"/>
-        </w:numPr>
-        <w:contextualSpacing w:val="0"/>
-      </w:pPr>
-      <w:r>
-        <w:t xml:space="preserve">Data should be accessible via </w:t>
-      </w:r>
-    </w:p>
-    <w:p>
-      <w:pPr>
-        <w:pStyle w:val="ListParagraph"/>
-        <w:numPr>
-          <w:ilvl w:val="0"/>
-          <w:numId w:val="11"/>
-        </w:numPr>
-        <w:contextualSpacing w:val="0"/>
-      </w:pPr>
-      <w:r>
-        <w:t xml:space="preserve">Could be set up and administered by group members without need for involvement of IT </w:t>
-      </w:r>
-      <w:proofErr w:type="gramStart"/>
-      <w:r>
-        <w:t>department</w:t>
-      </w:r>
-      <w:proofErr w:type="gramEnd"/>
-      <w:r>
-        <w:t>.</w:t>
-      </w:r>
-    </w:p>
-    <w:p>
-      <w:pPr>
-        <w:numPr>
-          <w:ilvl w:val="0"/>
-          <w:numId w:val="10"/>
-        </w:numPr>
-        <w:rPr>
-          <w:color w:val="00B050"/>
-          <w:lang w:val="en-GB"/>
-        </w:rPr>
-      </w:pPr>
-      <w:r>
-        <w:rPr>
-          <w:color w:val="00B050"/>
-          <w:lang w:val="en-GB"/>
-        </w:rPr>
-        <w:t>To develop overall scheme for secure sharing of data with mobile access</w:t>
-      </w:r>
-    </w:p>
-    <w:p>
-      <w:pPr>
-        <w:numPr>
-          <w:ilvl w:val="0"/>
-          <w:numId w:val="10"/>
-        </w:numPr>
-        <w:rPr>
-          <w:color w:val="00B050"/>
-          <w:lang w:val="en-GB"/>
-        </w:rPr>
-      </w:pPr>
-      <w:r>
-        <w:rPr>
-          <w:color w:val="00B050"/>
-          <w:lang w:val="en-GB"/>
-        </w:rPr>
-        <w:t>To develop a prototype application for an android tablet</w:t>
-      </w:r>
-    </w:p>
-    <w:p>
-      <w:pPr>
-        <w:numPr>
-          <w:ilvl w:val="0"/>
-          <w:numId w:val="10"/>
-        </w:numPr>
-        <w:rPr>
-          <w:color w:val="00B050"/>
-          <w:lang w:val="en-GB"/>
-        </w:rPr>
-      </w:pPr>
-      <w:r>
-        <w:rPr>
-          <w:color w:val="00B050"/>
-          <w:lang w:val="en-GB"/>
-        </w:rPr>
-        <w:t>Minimise trust to be placed in 3</w:t>
-      </w:r>
-      <w:r>
-        <w:rPr>
-          <w:color w:val="00B050"/>
-          <w:vertAlign w:val="superscript"/>
-          <w:lang w:val="en-GB"/>
-        </w:rPr>
-        <w:t>rd</w:t>
-      </w:r>
-      <w:r>
-        <w:rPr>
-          <w:color w:val="00B050"/>
-          <w:lang w:val="en-GB"/>
-        </w:rPr>
-        <w:t xml:space="preserve"> parties</w:t>
-      </w:r>
-    </w:p>
-    <w:p>
-      <w:pPr>
-        <w:numPr>
-          <w:ilvl w:val="0"/>
-          <w:numId w:val="10"/>
-        </w:numPr>
-        <w:rPr>
-          <w:color w:val="00B050"/>
-          <w:lang w:val="en-GB"/>
-        </w:rPr>
-      </w:pPr>
-      <w:r>
-        <w:rPr>
-          <w:color w:val="00B050"/>
-          <w:lang w:val="en-GB"/>
-        </w:rPr>
-        <w:t>No proprietary cryptography</w:t>
-      </w:r>
-    </w:p>
-    <w:p>
-      <w:pPr>
-        <w:numPr>
-          <w:ilvl w:val="0"/>
-          <w:numId w:val="10"/>
-        </w:numPr>
-        <w:rPr>
-          <w:color w:val="00B050"/>
-          <w:lang w:val="en-GB"/>
-        </w:rPr>
-      </w:pPr>
-      <w:r>
-        <w:rPr>
-          <w:color w:val="00B050"/>
-          <w:lang w:val="en-GB"/>
-        </w:rPr>
-        <w:t>No transmission of unprotected data</w:t>
-      </w:r>
-    </w:p>
-    <w:p>
-      <w:pPr>
-        <w:rPr>
-          <w:color w:val="00B050"/>
-        </w:rPr>
-      </w:pPr>
-    </w:p>
-    <w:p>
-      <w:pPr>
-        <w:pStyle w:val="Heading3"/>
-      </w:pPr>
-      <w:r>
-        <w:t>Motivation</w:t>
-      </w:r>
-    </w:p>
-    <w:p>
-      <w:r>
-        <w:t>The purpose of this project was to look at developing a solution that would provide small, self-organizing groups of users from multiple organizations, with a secure means of storing and sharing confidential material, without the benefit of any of the security provisions of a corporate IT department.</w:t>
-      </w:r>
-    </w:p>
-    <w:p>
-      <w:pPr>
-        <w:pStyle w:val="Heading3"/>
-      </w:pPr>
-      <w:r>
-        <w:t>Aims and Objectives</w:t>
-      </w:r>
-    </w:p>
-    <w:p>
-      <w:pPr>
-        <w:rPr>
-          <w:color w:val="D9D9D9" w:themeColor="background1" w:themeShade="D9"/>
-        </w:rPr>
-      </w:pPr>
-      <w:r>
-        <w:rPr>
-          <w:color w:val="D9D9D9" w:themeColor="background1" w:themeShade="D9"/>
-        </w:rPr>
-        <w:t>The primary objective of this project is to implement a scheme for the secure sharing of confidential documents within the context of a mobile device which is running the Android operating system.</w:t>
-      </w:r>
-    </w:p>
-    <w:p>
-      <w:pPr>
-        <w:pStyle w:val="Heading3"/>
-      </w:pPr>
-      <w:r>
-        <w:t>Initial Assumptions/project scope</w:t>
-      </w:r>
-    </w:p>
-    <w:p>
-      <w:r>
-        <w:t xml:space="preserve">Scope – digital signatures to protect against </w:t>
-      </w:r>
-      <w:r>
-        <w:t>Man-in-the-Middle attack</w:t>
-      </w:r>
-    </w:p>
-    <w:p>
-      <w:r>
-        <w:t>• Shared files are held on a secure web server. Since the web server is not part of the trusted group, it should hold no unencrypted files and no ability to perform decryption.</w:t>
-      </w:r>
-    </w:p>
-    <w:p>
-      <w:r>
-        <w:t>• Any database used for performing user authentication, etc. is deemed to be secure.</w:t>
-      </w:r>
-    </w:p>
-    <w:p>
-      <w:r>
-        <w:t>• Any attacker inserting malware onto the mobile device may be able to access files stored on that device but would not be able to access that data whilst held in the device memory.</w:t>
-      </w:r>
-    </w:p>
-    <w:p>
-      <w:r>
-        <w:t>• The requirement to maintain security of documents at all times is such that the processing overhead associated with key management and encryption/decryption is deemed acceptable.</w:t>
-      </w:r>
-    </w:p>
-    <w:p>
-      <w:r>
-        <w:lastRenderedPageBreak/>
-        <w:t>• For the purposes of this application, it is not necessary to consider performance and battery usage issues associated with the use of the mobile device, as it is deemed that the application will be run relatively infrequently.</w:t>
-      </w:r>
-    </w:p>
-    <w:p>
-      <w:r>
-        <w:t>In order to protect from active attackers, the initial intention is to ensure that documents are not saved to disk in unencrypted format - an unencrypted document will be held in memory and a simple rich text editor will be implemented within the application to allow reading and editing. It is acknowledged that a fully developed app would need to provide integration with existing 3rd-party document-handling applications. This would require further work and also involve use of secure hardware to ensure that security is maintained at all stages. Currently it is anticipated that such features will be beyond the scope of this project.</w:t>
-      </w:r>
-    </w:p>
-    <w:p>
-      <w:r>
-        <w:t>It is anticipated that, in a fully-developed system, initial creation of documents would take place in a desktop environment; therefore, implementation of a suitable desktop client is outside the scope of this application.</w:t>
-      </w:r>
-    </w:p>
-    <w:p>
-      <w:r>
-        <w:t>Original plan to use web server, then basic client/server - final design involved more sophisticated key sharing so that cloud storage can be used</w:t>
-      </w:r>
-    </w:p>
-    <w:p>
-      <w:r>
-        <w:t>Original aim for data not to be stored anywhere in plaintext - had to compromise on that due to time limitation but still included in security design</w:t>
-      </w:r>
-    </w:p>
-    <w:p>
-      <w:pPr>
-        <w:pStyle w:val="Heading3"/>
-      </w:pPr>
-      <w:r>
-        <w:t>Overview of Report</w:t>
-      </w:r>
-    </w:p>
-    <w:p>
-      <w:r>
-        <w:t>• Introduction to the scenario and the challenges it presents</w:t>
-      </w:r>
-    </w:p>
-    <w:p>
-      <w:r>
-        <w:t xml:space="preserve">• Overview of the project and its objectives </w:t>
-      </w:r>
-    </w:p>
-    <w:p>
-      <w:r>
-        <w:t xml:space="preserve">• Presentation of the solution – its theory and practical implementation </w:t>
-      </w:r>
-    </w:p>
-    <w:p>
-      <w:proofErr w:type="gramStart"/>
-      <w:r>
-        <w:t>statement</w:t>
-      </w:r>
-      <w:proofErr w:type="gramEnd"/>
-      <w:r>
-        <w:t xml:space="preserve"> of the threat model we are trying to secure against</w:t>
-      </w:r>
-    </w:p>
-    <w:p>
-      <w:r>
-        <w:t>In this introduction we have looked at…</w:t>
-      </w:r>
-    </w:p>
-    <w:p>
-      <w:pPr>
-        <w:pStyle w:val="Heading3"/>
-      </w:pPr>
-      <w:r>
-        <w:t>The Solution</w:t>
-      </w:r>
-    </w:p>
-    <w:p>
-      <w:r>
-        <w:t xml:space="preserve">• Dropbox used for all exchanging of files </w:t>
-      </w:r>
-    </w:p>
-    <w:p>
-      <w:r>
-        <w:t xml:space="preserve">• Public key cryptography (RSA) for exchanging group encryption keys </w:t>
-      </w:r>
-    </w:p>
-    <w:p>
-      <w:r>
-        <w:t xml:space="preserve">• No transmission or storage of plaintext AES Encryption with CBC used for data encryption (currently with 128 bit key) </w:t>
-      </w:r>
-    </w:p>
-    <w:p>
-      <w:r>
-        <w:lastRenderedPageBreak/>
-        <w:t xml:space="preserve">• All key information held in encrypted </w:t>
-      </w:r>
-      <w:proofErr w:type="spellStart"/>
-      <w:r>
-        <w:t>KeyStores</w:t>
-      </w:r>
-      <w:proofErr w:type="spellEnd"/>
-    </w:p>
-    <w:p>
-      <w:r>
-        <w:t>No GUI for admin - out of scope</w:t>
-      </w:r>
-    </w:p>
-    <w:p>
-      <w:r>
-        <w:t xml:space="preserve">Means of distributing certificates is outside of scope - as </w:t>
-      </w:r>
-      <w:proofErr w:type="spellStart"/>
-      <w:r>
-        <w:t>tese</w:t>
-      </w:r>
-      <w:proofErr w:type="spellEnd"/>
-      <w:r>
-        <w:t xml:space="preserve"> are public, any means will do.</w:t>
-      </w:r>
-    </w:p>
-    <w:p>
-      <w:r>
-        <w:t xml:space="preserve">Talk about decision not to </w:t>
-      </w:r>
-      <w:proofErr w:type="spellStart"/>
-      <w:r>
-        <w:t>implemenmt</w:t>
-      </w:r>
-      <w:proofErr w:type="spellEnd"/>
-      <w:r>
-        <w:t xml:space="preserve"> passing decrypted data directly to another app without needing to write to external storage</w:t>
-      </w:r>
-    </w:p>
-    <w:p>
-      <w:pPr>
-        <w:pStyle w:val="Heading2"/>
-      </w:pPr>
-      <w:r>
-        <w:t>Background Material</w:t>
-      </w:r>
-    </w:p>
-    <w:p>
-      <w:r>
-        <w:t xml:space="preserve">In this chapter we will introduce some key aspects of the android architecture and </w:t>
-      </w:r>
-      <w:proofErr w:type="gramStart"/>
-      <w:r>
-        <w:t>its</w:t>
-      </w:r>
-      <w:proofErr w:type="gramEnd"/>
-      <w:r>
-        <w:t xml:space="preserve"> built in security features, review some related work in the field of group key sharing that was used to inform our design decisions and look briefly at some of the commercial applications which offer features similar to Securely Share</w:t>
-      </w:r>
-    </w:p>
-    <w:p/>
-    <w:p>
-      <w:r>
-        <w:t xml:space="preserve">Presentation of preliminary research findings </w:t>
-      </w:r>
-    </w:p>
-    <w:p>
-      <w:pPr>
-        <w:pStyle w:val="Heading2"/>
-      </w:pPr>
-    </w:p>
-    <w:p>
-      <w:pPr>
-        <w:pStyle w:val="Heading3"/>
-      </w:pPr>
-      <w:r>
-        <w:t>Preliminary research</w:t>
-      </w:r>
-    </w:p>
-    <w:p>
-      <w:r>
-        <w:t>Mention papers I read</w:t>
-      </w:r>
-    </w:p>
-    <w:p>
-      <w:pPr>
-        <w:pStyle w:val="Heading3"/>
-      </w:pPr>
-      <w:r>
-        <w:t>Things you need to know about security</w:t>
-      </w:r>
-    </w:p>
-    <w:p>
-      <w:pPr>
-        <w:pStyle w:val="Heading3"/>
-      </w:pPr>
-      <w:r>
-        <w:t>Analysis of other available solutions</w:t>
-      </w:r>
-    </w:p>
-    <w:p>
-      <w:pPr>
-        <w:pStyle w:val="Heading4"/>
-      </w:pPr>
-      <w:r>
-        <w:t>related work</w:t>
-      </w:r>
-    </w:p>
-    <w:p>
-      <w:pPr>
-        <w:pStyle w:val="Heading4"/>
-      </w:pPr>
-      <w:r>
-        <w:t>commercial products</w:t>
-      </w:r>
-    </w:p>
-    <w:p>
-      <w:pPr>
-        <w:pStyle w:val="Heading4"/>
-      </w:pPr>
-      <w:r>
-        <w:t>research papers</w:t>
-      </w:r>
-    </w:p>
-    <w:p>
-      <w:pPr>
-        <w:pStyle w:val="Heading3"/>
-      </w:pPr>
-      <w:r>
-        <w:t>Android Architecture and Security Features</w:t>
-      </w:r>
-    </w:p>
-    <w:p>
-      <w:pPr>
-        <w:pStyle w:val="Heading3"/>
-      </w:pPr>
-      <w:r>
-        <w:t>Review of Related Work</w:t>
-      </w:r>
-    </w:p>
-    <w:p>
-      <w:pPr>
-        <w:pStyle w:val="Heading3"/>
-      </w:pPr>
-      <w:r>
-        <w:t>Review of commercially available solutions</w:t>
-      </w:r>
-    </w:p>
-    <w:p>
-      <w:r>
-        <w:t xml:space="preserve">See Android Data Encryption Saud </w:t>
-      </w:r>
-      <w:proofErr w:type="spellStart"/>
-      <w:r>
-        <w:t>Alharbi</w:t>
-      </w:r>
-      <w:proofErr w:type="spellEnd"/>
-      <w:r>
-        <w:t xml:space="preserve"> Sept 2010 which covers issues to do with key generation</w:t>
-      </w:r>
-    </w:p>
-    <w:p>
-      <w:r>
-        <w:t>Talk about the android apps I review</w:t>
-      </w:r>
-      <w:r>
-        <w:t>e</w:t>
-      </w:r>
-      <w:r>
-        <w:t xml:space="preserve">d - </w:t>
-      </w:r>
-      <w:proofErr w:type="spellStart"/>
-      <w:r>
-        <w:t>boxcryptor</w:t>
-      </w:r>
-      <w:proofErr w:type="spellEnd"/>
-      <w:r>
-        <w:t xml:space="preserve">, </w:t>
-      </w:r>
-      <w:proofErr w:type="spellStart"/>
-      <w:r>
-        <w:t>Cryptonite</w:t>
-      </w:r>
-      <w:proofErr w:type="spellEnd"/>
-      <w:r>
-        <w:t>, EDS lite</w:t>
-      </w:r>
-    </w:p>
-    <w:p>
-      <w:pPr>
-        <w:pStyle w:val="Heading4"/>
-      </w:pPr>
-      <w:proofErr w:type="spellStart"/>
-      <w:r>
-        <w:t>Boxcryptor</w:t>
-      </w:r>
-      <w:proofErr w:type="spellEnd"/>
-    </w:p>
-    <w:p>
-      <w:pPr>
-        <w:pStyle w:val="Heading4"/>
-      </w:pPr>
-      <w:proofErr w:type="spellStart"/>
-      <w:r>
-        <w:lastRenderedPageBreak/>
-        <w:t>Safemonk</w:t>
-      </w:r>
-      <w:proofErr w:type="spellEnd"/>
-    </w:p>
-    <w:p>
-      <w:pPr>
-        <w:pStyle w:val="Heading2"/>
-      </w:pPr>
-      <w:r>
-        <w:t>Project Specification</w:t>
-      </w:r>
-    </w:p>
-    <w:p>
-      <w:r>
-        <w:t>This is what I ended up trying to design after completing initial research</w:t>
-      </w:r>
-    </w:p>
-    <w:p>
-      <w:r>
         <w:t>Initial plan was…</w:t>
       </w:r>
     </w:p>
@@ -1439,7 +1177,6 @@
     <w:p/>
     <w:p>
       <w:r>
-        <w:lastRenderedPageBreak/>
         <w:t xml:space="preserve">Android has inherent protection by sandboxing apps so files in internal storage have extra protection. </w:t>
       </w:r>
       <w:proofErr w:type="spellStart"/>
@@ -1585,6 +1322,7 @@
     </w:p>
     <w:p>
       <w:r>
+        <w:lastRenderedPageBreak/>
         <w:t xml:space="preserve">Early design considerations </w:t>
       </w:r>
     </w:p>
@@ -1642,7 +1380,6 @@
     </w:p>
     <w:p>
       <w:r>
-        <w:lastRenderedPageBreak/>
         <w:t xml:space="preserve">• </w:t>
       </w:r>
       <w:proofErr w:type="gramStart"/>
@@ -1908,45 +1645,45 @@
     </w:p>
     <w:p>
       <w:r>
+        <w:t xml:space="preserve">Splash screen and </w:t>
+      </w:r>
+      <w:r>
+        <w:t>initialization</w:t>
+      </w:r>
+    </w:p>
+    <w:p>
+      <w:proofErr w:type="gramStart"/>
+      <w:r>
+        <w:t>didn't</w:t>
+      </w:r>
+      <w:proofErr w:type="gramEnd"/>
+      <w:r>
+        <w:t xml:space="preserve"> use </w:t>
+      </w:r>
+      <w:proofErr w:type="spellStart"/>
+      <w:r>
+        <w:t>onStoreState</w:t>
+      </w:r>
+      <w:proofErr w:type="spellEnd"/>
+      <w:r>
+        <w:t xml:space="preserve"> </w:t>
+      </w:r>
+      <w:r>
+        <w:t>etc.</w:t>
+      </w:r>
+      <w:r>
+        <w:t xml:space="preserve"> - didn't worry about restoring exact user position as prototype and system stores </w:t>
+      </w:r>
+      <w:r>
+        <w:t>GUI</w:t>
+      </w:r>
+      <w:r>
+        <w:t xml:space="preserve"> stuff</w:t>
+      </w:r>
+    </w:p>
+    <w:p>
+      <w:r>
         <w:lastRenderedPageBreak/>
-        <w:t xml:space="preserve">Splash screen and </w:t>
-      </w:r>
-      <w:r>
-        <w:t>initialization</w:t>
-      </w:r>
-    </w:p>
-    <w:p>
-      <w:proofErr w:type="gramStart"/>
-      <w:r>
-        <w:t>didn't</w:t>
-      </w:r>
-      <w:proofErr w:type="gramEnd"/>
-      <w:r>
-        <w:t xml:space="preserve"> use </w:t>
-      </w:r>
-      <w:proofErr w:type="spellStart"/>
-      <w:r>
-        <w:t>onStoreState</w:t>
-      </w:r>
-      <w:proofErr w:type="spellEnd"/>
-      <w:r>
-        <w:t xml:space="preserve"> </w:t>
-      </w:r>
-      <w:r>
-        <w:t>etc.</w:t>
-      </w:r>
-      <w:r>
-        <w:t xml:space="preserve"> - didn't worry about restoring exact user position as prototype and system stores </w:t>
-      </w:r>
-      <w:r>
-        <w:t>GUI</w:t>
-      </w:r>
-      <w:r>
-        <w:t xml:space="preserve"> stuff</w:t>
-      </w:r>
-    </w:p>
-    <w:p>
-      <w:r>
         <w:t>Us</w:t>
       </w:r>
       <w:r>
@@ -2106,51 +1843,51 @@
     </w:p>
     <w:p>
       <w:r>
+        <w:t>Challenge of unavailability of BKS on pcs in school</w:t>
+      </w:r>
+    </w:p>
+    <w:p>
+      <w:r>
+        <w:t>No access to key tool in android</w:t>
+      </w:r>
+    </w:p>
+    <w:p>
+      <w:r>
+        <w:t>Include information about algorithms and key lengths</w:t>
+      </w:r>
+    </w:p>
+    <w:p>
+      <w:r>
+        <w:t>Fragments</w:t>
+      </w:r>
+    </w:p>
+    <w:p>
+      <w:r>
+        <w:t>For improvement, use custom file extension registered with Dropbox then would only ever see encrypted files</w:t>
+      </w:r>
+    </w:p>
+    <w:p/>
+    <w:p>
+      <w:pPr>
+        <w:pStyle w:val="Heading3"/>
+      </w:pPr>
+      <w:r>
+        <w:t>Admin process</w:t>
+      </w:r>
+    </w:p>
+    <w:p>
+      <w:r>
+        <w:t>Make sure I write about admin process</w:t>
+      </w:r>
+    </w:p>
+    <w:p>
+      <w:r>
+        <w:t>Key generation and sharing currently done from PC rather than android device - what do we think of this as an idea?</w:t>
+      </w:r>
+    </w:p>
+    <w:p>
+      <w:r>
         <w:lastRenderedPageBreak/>
-        <w:t>Challenge of unavailability of BKS on pcs in school</w:t>
-      </w:r>
-    </w:p>
-    <w:p>
-      <w:r>
-        <w:t>No access to key tool in android</w:t>
-      </w:r>
-    </w:p>
-    <w:p>
-      <w:r>
-        <w:t>Include information about algorithms and key lengths</w:t>
-      </w:r>
-    </w:p>
-    <w:p>
-      <w:r>
-        <w:t>Fragments</w:t>
-      </w:r>
-    </w:p>
-    <w:p>
-      <w:r>
-        <w:t>For improvement, use custom file extension registered with Dropbox then would only ever see encrypted files</w:t>
-      </w:r>
-    </w:p>
-    <w:p/>
-    <w:p>
-      <w:pPr>
-        <w:pStyle w:val="Heading3"/>
-      </w:pPr>
-      <w:r>
-        <w:t>Admin process</w:t>
-      </w:r>
-    </w:p>
-    <w:p>
-      <w:r>
-        <w:t>Make sure I write about admin process</w:t>
-      </w:r>
-    </w:p>
-    <w:p>
-      <w:r>
-        <w:t>Key generation and sharing currently done from PC rather than android device - what do we think of this as an idea?</w:t>
-      </w:r>
-    </w:p>
-    <w:p>
-      <w:r>
         <w:t xml:space="preserve">Folder management and sharing done outside of app - could easily be added </w:t>
       </w:r>
     </w:p>
@@ -2255,7 +1992,6 @@
           <w:rFonts w:ascii="Arial" w:hAnsi="Arial" w:cs="Arial"/>
           <w:color w:val="04617B" w:themeColor="text2"/>
         </w:rPr>
-        <w:lastRenderedPageBreak/>
         <w:t>Explain how well solution meets objectives -</w:t>
       </w:r>
     </w:p>
@@ -2494,6 +2230,7 @@
     </w:p>
     <w:p>
       <w:r>
+        <w:lastRenderedPageBreak/>
         <w:t>Write about issues to do with public key distribution and the need for signing</w:t>
       </w:r>
     </w:p>
@@ -2522,7 +2259,6 @@
     </w:p>
     <w:p>
       <w:r>
-        <w:lastRenderedPageBreak/>
         <w:t>Decision to use same password for keystore and aliases - trade off of added security against temptation for users to use insecure passwords or write them down</w:t>
       </w:r>
     </w:p>
@@ -2707,17 +2443,17 @@
         <w:pStyle w:val="Heading2"/>
       </w:pPr>
       <w:r>
+        <w:t>Stuff to think about</w:t>
+      </w:r>
+    </w:p>
+    <w:p>
+      <w:r>
+        <w:t>TODO checkout understanding of callback</w:t>
+      </w:r>
+    </w:p>
+    <w:p>
+      <w:r>
         <w:lastRenderedPageBreak/>
-        <w:t>Stuff to think about</w:t>
-      </w:r>
-    </w:p>
-    <w:p>
-      <w:r>
-        <w:t>TODO checkout understanding of callback</w:t>
-      </w:r>
-    </w:p>
-    <w:p>
-      <w:r>
         <w:t>TODO decide why I didn't use the encrypt</w:t>
       </w:r>
       <w:r>
@@ -2862,7 +2598,6 @@
         <w:contextualSpacing w:val="0"/>
       </w:pPr>
       <w:r>
-        <w:lastRenderedPageBreak/>
         <w:t>Could have had different password for each group</w:t>
       </w:r>
     </w:p>
@@ -2946,6 +2681,7 @@
       </w:pPr>
       <w:proofErr w:type="spellStart"/>
       <w:r>
+        <w:lastRenderedPageBreak/>
         <w:t>Minimise</w:t>
       </w:r>
       <w:proofErr w:type="spellEnd"/>
@@ -3049,7 +2785,7 @@
       <w:pStyle w:val="Footer"/>
     </w:pPr>
     <w:r>
-      <w:t>Julie Sewards</w:t>
+      <w:t>1343400</w:t>
     </w:r>
     <w:r>
       <w:ptab w:relativeTo="margin" w:alignment="center" w:leader="none"/>
@@ -3365,6 +3101,146 @@
     </w:lvl>
   </w:abstractNum>
   <w:abstractNum w:abstractNumId="2">
+    <w:nsid w:val="20CB3AC4"/>
+    <w:multiLevelType w:val="hybridMultilevel"/>
+    <w:tmpl w:val="44608D42"/>
+    <w:lvl w:ilvl="0" w:tplc="929A9C7E">
+      <w:start w:val="1"/>
+      <w:numFmt w:val="bullet"/>
+      <w:lvlText w:val="•"/>
+      <w:lvlJc w:val="left"/>
+      <w:pPr>
+        <w:tabs>
+          <w:tab w:val="num" w:pos="720"/>
+        </w:tabs>
+        <w:ind w:left="720" w:hanging="360"/>
+      </w:pPr>
+      <w:rPr>
+        <w:rFonts w:ascii="Arial" w:hAnsi="Arial" w:hint="default"/>
+      </w:rPr>
+    </w:lvl>
+    <w:lvl w:ilvl="1" w:tplc="00806BD8" w:tentative="1">
+      <w:start w:val="1"/>
+      <w:numFmt w:val="bullet"/>
+      <w:lvlText w:val="•"/>
+      <w:lvlJc w:val="left"/>
+      <w:pPr>
+        <w:tabs>
+          <w:tab w:val="num" w:pos="1440"/>
+        </w:tabs>
+        <w:ind w:left="1440" w:hanging="360"/>
+      </w:pPr>
+      <w:rPr>
+        <w:rFonts w:ascii="Arial" w:hAnsi="Arial" w:hint="default"/>
+      </w:rPr>
+    </w:lvl>
+    <w:lvl w:ilvl="2" w:tplc="DB3AC570" w:tentative="1">
+      <w:start w:val="1"/>
+      <w:numFmt w:val="bullet"/>
+      <w:lvlText w:val="•"/>
+      <w:lvlJc w:val="left"/>
+      <w:pPr>
+        <w:tabs>
+          <w:tab w:val="num" w:pos="2160"/>
+        </w:tabs>
+        <w:ind w:left="2160" w:hanging="360"/>
+      </w:pPr>
+      <w:rPr>
+        <w:rFonts w:ascii="Arial" w:hAnsi="Arial" w:hint="default"/>
+      </w:rPr>
+    </w:lvl>
+    <w:lvl w:ilvl="3" w:tplc="166EBA7A" w:tentative="1">
+      <w:start w:val="1"/>
+      <w:numFmt w:val="bullet"/>
+      <w:lvlText w:val="•"/>
+      <w:lvlJc w:val="left"/>
+      <w:pPr>
+        <w:tabs>
+          <w:tab w:val="num" w:pos="2880"/>
+        </w:tabs>
+        <w:ind w:left="2880" w:hanging="360"/>
+      </w:pPr>
+      <w:rPr>
+        <w:rFonts w:ascii="Arial" w:hAnsi="Arial" w:hint="default"/>
+      </w:rPr>
+    </w:lvl>
+    <w:lvl w:ilvl="4" w:tplc="894466B0" w:tentative="1">
+      <w:start w:val="1"/>
+      <w:numFmt w:val="bullet"/>
+      <w:lvlText w:val="•"/>
+      <w:lvlJc w:val="left"/>
+      <w:pPr>
+        <w:tabs>
+          <w:tab w:val="num" w:pos="3600"/>
+        </w:tabs>
+        <w:ind w:left="3600" w:hanging="360"/>
+      </w:pPr>
+      <w:rPr>
+        <w:rFonts w:ascii="Arial" w:hAnsi="Arial" w:hint="default"/>
+      </w:rPr>
+    </w:lvl>
+    <w:lvl w:ilvl="5" w:tplc="0B0AF57C" w:tentative="1">
+      <w:start w:val="1"/>
+      <w:numFmt w:val="bullet"/>
+      <w:lvlText w:val="•"/>
+      <w:lvlJc w:val="left"/>
+      <w:pPr>
+        <w:tabs>
+          <w:tab w:val="num" w:pos="4320"/>
+        </w:tabs>
+        <w:ind w:left="4320" w:hanging="360"/>
+      </w:pPr>
+      <w:rPr>
+        <w:rFonts w:ascii="Arial" w:hAnsi="Arial" w:hint="default"/>
+      </w:rPr>
+    </w:lvl>
+    <w:lvl w:ilvl="6" w:tplc="23248A50" w:tentative="1">
+      <w:start w:val="1"/>
+      <w:numFmt w:val="bullet"/>
+      <w:lvlText w:val="•"/>
+      <w:lvlJc w:val="left"/>
+      <w:pPr>
+        <w:tabs>
+          <w:tab w:val="num" w:pos="5040"/>
+        </w:tabs>
+        <w:ind w:left="5040" w:hanging="360"/>
+      </w:pPr>
+      <w:rPr>
+        <w:rFonts w:ascii="Arial" w:hAnsi="Arial" w:hint="default"/>
+      </w:rPr>
+    </w:lvl>
+    <w:lvl w:ilvl="7" w:tplc="8674913E" w:tentative="1">
+      <w:start w:val="1"/>
+      <w:numFmt w:val="bullet"/>
+      <w:lvlText w:val="•"/>
+      <w:lvlJc w:val="left"/>
+      <w:pPr>
+        <w:tabs>
+          <w:tab w:val="num" w:pos="5760"/>
+        </w:tabs>
+        <w:ind w:left="5760" w:hanging="360"/>
+      </w:pPr>
+      <w:rPr>
+        <w:rFonts w:ascii="Arial" w:hAnsi="Arial" w:hint="default"/>
+      </w:rPr>
+    </w:lvl>
+    <w:lvl w:ilvl="8" w:tplc="7A0C94CC" w:tentative="1">
+      <w:start w:val="1"/>
+      <w:numFmt w:val="bullet"/>
+      <w:lvlText w:val="•"/>
+      <w:lvlJc w:val="left"/>
+      <w:pPr>
+        <w:tabs>
+          <w:tab w:val="num" w:pos="6480"/>
+        </w:tabs>
+        <w:ind w:left="6480" w:hanging="360"/>
+      </w:pPr>
+      <w:rPr>
+        <w:rFonts w:ascii="Arial" w:hAnsi="Arial" w:hint="default"/>
+      </w:rPr>
+    </w:lvl>
+  </w:abstractNum>
+  <w:abstractNum w:abstractNumId="3">
     <w:nsid w:val="25351E82"/>
     <w:multiLevelType w:val="hybridMultilevel"/>
     <w:tmpl w:val="2018796C"/>
@@ -3477,10 +3353,10 @@
       </w:rPr>
     </w:lvl>
   </w:abstractNum>
-  <w:abstractNum w:abstractNumId="3">
+  <w:abstractNum w:abstractNumId="4">
     <w:nsid w:val="265543C3"/>
     <w:multiLevelType w:val="hybridMultilevel"/>
-    <w:tmpl w:val="C3AC30C2"/>
+    <w:tmpl w:val="DDA20BEC"/>
     <w:lvl w:ilvl="0" w:tplc="08090001">
       <w:start w:val="1"/>
       <w:numFmt w:val="bullet"/>
@@ -3590,7 +3466,7 @@
       </w:rPr>
     </w:lvl>
   </w:abstractNum>
-  <w:abstractNum w:abstractNumId="4">
+  <w:abstractNum w:abstractNumId="5">
     <w:nsid w:val="31CA5A33"/>
     <w:multiLevelType w:val="hybridMultilevel"/>
     <w:tmpl w:val="B6DEE0FA"/>
@@ -3703,7 +3579,7 @@
       </w:rPr>
     </w:lvl>
   </w:abstractNum>
-  <w:abstractNum w:abstractNumId="5">
+  <w:abstractNum w:abstractNumId="6">
     <w:nsid w:val="397C7E4E"/>
     <w:multiLevelType w:val="hybridMultilevel"/>
     <w:tmpl w:val="2C7E328C"/>
@@ -3816,7 +3692,7 @@
       </w:rPr>
     </w:lvl>
   </w:abstractNum>
-  <w:abstractNum w:abstractNumId="6">
+  <w:abstractNum w:abstractNumId="7">
     <w:nsid w:val="39F2257D"/>
     <w:multiLevelType w:val="hybridMultilevel"/>
     <w:tmpl w:val="310867A8"/>
@@ -3930,7 +3806,7 @@
       </w:rPr>
     </w:lvl>
   </w:abstractNum>
-  <w:abstractNum w:abstractNumId="7">
+  <w:abstractNum w:abstractNumId="8">
     <w:nsid w:val="4CB210A1"/>
     <w:multiLevelType w:val="hybridMultilevel"/>
     <w:tmpl w:val="C5F87904"/>
@@ -4042,7 +3918,120 @@
       </w:rPr>
     </w:lvl>
   </w:abstractNum>
-  <w:abstractNum w:abstractNumId="8">
+  <w:abstractNum w:abstractNumId="9">
+    <w:nsid w:val="50773023"/>
+    <w:multiLevelType w:val="hybridMultilevel"/>
+    <w:tmpl w:val="E9143A20"/>
+    <w:lvl w:ilvl="0" w:tplc="08090001">
+      <w:start w:val="1"/>
+      <w:numFmt w:val="bullet"/>
+      <w:lvlText w:val=""/>
+      <w:lvlJc w:val="left"/>
+      <w:pPr>
+        <w:ind w:left="720" w:hanging="360"/>
+      </w:pPr>
+      <w:rPr>
+        <w:rFonts w:ascii="Symbol" w:hAnsi="Symbol" w:hint="default"/>
+      </w:rPr>
+    </w:lvl>
+    <w:lvl w:ilvl="1" w:tplc="08090003" w:tentative="1">
+      <w:start w:val="1"/>
+      <w:numFmt w:val="bullet"/>
+      <w:lvlText w:val="o"/>
+      <w:lvlJc w:val="left"/>
+      <w:pPr>
+        <w:ind w:left="1440" w:hanging="360"/>
+      </w:pPr>
+      <w:rPr>
+        <w:rFonts w:ascii="Courier New" w:hAnsi="Courier New" w:cs="Courier New" w:hint="default"/>
+      </w:rPr>
+    </w:lvl>
+    <w:lvl w:ilvl="2" w:tplc="08090005" w:tentative="1">
+      <w:start w:val="1"/>
+      <w:numFmt w:val="bullet"/>
+      <w:lvlText w:val=""/>
+      <w:lvlJc w:val="left"/>
+      <w:pPr>
+        <w:ind w:left="2160" w:hanging="360"/>
+      </w:pPr>
+      <w:rPr>
+        <w:rFonts w:ascii="Wingdings" w:hAnsi="Wingdings" w:hint="default"/>
+      </w:rPr>
+    </w:lvl>
+    <w:lvl w:ilvl="3" w:tplc="08090001" w:tentative="1">
+      <w:start w:val="1"/>
+      <w:numFmt w:val="bullet"/>
+      <w:lvlText w:val=""/>
+      <w:lvlJc w:val="left"/>
+      <w:pPr>
+        <w:ind w:left="2880" w:hanging="360"/>
+      </w:pPr>
+      <w:rPr>
+        <w:rFonts w:ascii="Symbol" w:hAnsi="Symbol" w:hint="default"/>
+      </w:rPr>
+    </w:lvl>
+    <w:lvl w:ilvl="4" w:tplc="08090003" w:tentative="1">
+      <w:start w:val="1"/>
+      <w:numFmt w:val="bullet"/>
+      <w:lvlText w:val="o"/>
+      <w:lvlJc w:val="left"/>
+      <w:pPr>
+        <w:ind w:left="3600" w:hanging="360"/>
+      </w:pPr>
+      <w:rPr>
+        <w:rFonts w:ascii="Courier New" w:hAnsi="Courier New" w:cs="Courier New" w:hint="default"/>
+      </w:rPr>
+    </w:lvl>
+    <w:lvl w:ilvl="5" w:tplc="08090005" w:tentative="1">
+      <w:start w:val="1"/>
+      <w:numFmt w:val="bullet"/>
+      <w:lvlText w:val=""/>
+      <w:lvlJc w:val="left"/>
+      <w:pPr>
+        <w:ind w:left="4320" w:hanging="360"/>
+      </w:pPr>
+      <w:rPr>
+        <w:rFonts w:ascii="Wingdings" w:hAnsi="Wingdings" w:hint="default"/>
+      </w:rPr>
+    </w:lvl>
+    <w:lvl w:ilvl="6" w:tplc="08090001" w:tentative="1">
+      <w:start w:val="1"/>
+      <w:numFmt w:val="bullet"/>
+      <w:lvlText w:val=""/>
+      <w:lvlJc w:val="left"/>
+      <w:pPr>
+        <w:ind w:left="5040" w:hanging="360"/>
+      </w:pPr>
+      <w:rPr>
+        <w:rFonts w:ascii="Symbol" w:hAnsi="Symbol" w:hint="default"/>
+      </w:rPr>
+    </w:lvl>
+    <w:lvl w:ilvl="7" w:tplc="08090003" w:tentative="1">
+      <w:start w:val="1"/>
+      <w:numFmt w:val="bullet"/>
+      <w:lvlText w:val="o"/>
+      <w:lvlJc w:val="left"/>
+      <w:pPr>
+        <w:ind w:left="5760" w:hanging="360"/>
+      </w:pPr>
+      <w:rPr>
+        <w:rFonts w:ascii="Courier New" w:hAnsi="Courier New" w:cs="Courier New" w:hint="default"/>
+      </w:rPr>
+    </w:lvl>
+    <w:lvl w:ilvl="8" w:tplc="08090005" w:tentative="1">
+      <w:start w:val="1"/>
+      <w:numFmt w:val="bullet"/>
+      <w:lvlText w:val=""/>
+      <w:lvlJc w:val="left"/>
+      <w:pPr>
+        <w:ind w:left="6480" w:hanging="360"/>
+      </w:pPr>
+      <w:rPr>
+        <w:rFonts w:ascii="Wingdings" w:hAnsi="Wingdings" w:hint="default"/>
+      </w:rPr>
+    </w:lvl>
+  </w:abstractNum>
+  <w:abstractNum w:abstractNumId="10">
     <w:nsid w:val="5D28089F"/>
     <w:multiLevelType w:val="hybridMultilevel"/>
     <w:tmpl w:val="A98CE71A"/>
@@ -4155,7 +4144,7 @@
       </w:rPr>
     </w:lvl>
   </w:abstractNum>
-  <w:abstractNum w:abstractNumId="9">
+  <w:abstractNum w:abstractNumId="11">
     <w:nsid w:val="5FE8144F"/>
     <w:multiLevelType w:val="hybridMultilevel"/>
     <w:tmpl w:val="C220DDEC"/>
@@ -4268,7 +4257,7 @@
       </w:rPr>
     </w:lvl>
   </w:abstractNum>
-  <w:abstractNum w:abstractNumId="10">
+  <w:abstractNum w:abstractNumId="12">
     <w:nsid w:val="61ED0518"/>
     <w:multiLevelType w:val="hybridMultilevel"/>
     <w:tmpl w:val="2F36A46A"/>
@@ -4381,7 +4370,7 @@
       </w:rPr>
     </w:lvl>
   </w:abstractNum>
-  <w:abstractNum w:abstractNumId="11">
+  <w:abstractNum w:abstractNumId="13">
     <w:nsid w:val="6F67112A"/>
     <w:multiLevelType w:val="hybridMultilevel"/>
     <w:tmpl w:val="5A585B62"/>
@@ -4494,7 +4483,7 @@
       </w:rPr>
     </w:lvl>
   </w:abstractNum>
-  <w:abstractNum w:abstractNumId="12">
+  <w:abstractNum w:abstractNumId="14">
     <w:nsid w:val="71AC13FD"/>
     <w:multiLevelType w:val="hybridMultilevel"/>
     <w:tmpl w:val="EABE186E"/>
@@ -4607,7 +4596,7 @@
       </w:rPr>
     </w:lvl>
   </w:abstractNum>
-  <w:abstractNum w:abstractNumId="13">
+  <w:abstractNum w:abstractNumId="15">
     <w:nsid w:val="7BE256FA"/>
     <w:multiLevelType w:val="hybridMultilevel"/>
     <w:tmpl w:val="10DC1DD4"/>
@@ -4721,46 +4710,52 @@
     </w:lvl>
   </w:abstractNum>
   <w:num w:numId="1">
-    <w:abstractNumId w:val="6"/>
+    <w:abstractNumId w:val="7"/>
   </w:num>
   <w:num w:numId="2">
-    <w:abstractNumId w:val="4"/>
+    <w:abstractNumId w:val="5"/>
   </w:num>
   <w:num w:numId="3">
-    <w:abstractNumId w:val="13"/>
+    <w:abstractNumId w:val="15"/>
   </w:num>
   <w:num w:numId="4">
-    <w:abstractNumId w:val="8"/>
+    <w:abstractNumId w:val="10"/>
   </w:num>
   <w:num w:numId="5">
     <w:abstractNumId w:val="1"/>
   </w:num>
   <w:num w:numId="6">
-    <w:abstractNumId w:val="5"/>
+    <w:abstractNumId w:val="6"/>
   </w:num>
   <w:num w:numId="7">
-    <w:abstractNumId w:val="10"/>
+    <w:abstractNumId w:val="12"/>
   </w:num>
   <w:num w:numId="8">
-    <w:abstractNumId w:val="11"/>
+    <w:abstractNumId w:val="13"/>
   </w:num>
   <w:num w:numId="9">
-    <w:abstractNumId w:val="12"/>
+    <w:abstractNumId w:val="14"/>
   </w:num>
   <w:num w:numId="10">
     <w:abstractNumId w:val="0"/>
   </w:num>
   <w:num w:numId="11">
-    <w:abstractNumId w:val="9"/>
+    <w:abstractNumId w:val="11"/>
   </w:num>
   <w:num w:numId="12">
+    <w:abstractNumId w:val="3"/>
+  </w:num>
+  <w:num w:numId="13">
+    <w:abstractNumId w:val="8"/>
+  </w:num>
+  <w:num w:numId="14">
+    <w:abstractNumId w:val="4"/>
+  </w:num>
+  <w:num w:numId="15">
     <w:abstractNumId w:val="2"/>
   </w:num>
-  <w:num w:numId="13">
-    <w:abstractNumId w:val="7"/>
-  </w:num>
-  <w:num w:numId="14">
-    <w:abstractNumId w:val="3"/>
+  <w:num w:numId="16">
+    <w:abstractNumId w:val="9"/>
   </w:num>
   <w:numIdMacAtCleanup w:val="7"/>
 </w:numbering>
@@ -5158,9 +5153,9 @@
   <w:style w:type="paragraph" w:default="1" w:styleId="Normal">
     <w:name w:val="Normal"/>
     <w:qFormat/>
-    <w:rsid w:val="00B00429"/>
+    <w:rsid w:val="00B87EC8"/>
     <w:pPr>
-      <w:spacing w:line="360" w:lineRule="auto"/>
+      <w:spacing w:line="240" w:lineRule="auto"/>
     </w:pPr>
     <w:rPr>
       <w:rFonts w:ascii="Calibri" w:hAnsi="Calibri"/>
@@ -5650,7 +5645,6 @@
       <w:pBdr>
         <w:top w:val="single" w:sz="12" w:space="1" w:color="009DD9" w:themeColor="accent2"/>
       </w:pBdr>
-      <w:spacing w:line="240" w:lineRule="auto"/>
       <w:jc w:val="right"/>
     </w:pPr>
     <w:rPr>
@@ -5680,7 +5674,7 @@
     <w:qFormat/>
     <w:rsid w:val="00B00429"/>
     <w:pPr>
-      <w:spacing w:after="720" w:line="240" w:lineRule="auto"/>
+      <w:spacing w:after="720"/>
       <w:jc w:val="right"/>
     </w:pPr>
     <w:rPr>
@@ -5727,7 +5721,7 @@
     <w:qFormat/>
     <w:rsid w:val="00B00429"/>
     <w:pPr>
-      <w:spacing w:after="0" w:line="240" w:lineRule="auto"/>
+      <w:spacing w:after="0"/>
     </w:pPr>
   </w:style>
   <w:style w:type="paragraph" w:styleId="Quote">
@@ -5907,9 +5901,6 @@
     <w:uiPriority w:val="99"/>
     <w:unhideWhenUsed/>
     <w:rsid w:val="00073AC8"/>
-    <w:pPr>
-      <w:spacing w:line="240" w:lineRule="auto"/>
-    </w:pPr>
   </w:style>
   <w:style w:type="character" w:customStyle="1" w:styleId="FootnoteTextChar">
     <w:name w:val="Footnote Text Char"/>
@@ -5942,9 +5933,6 @@
     <w:semiHidden/>
     <w:unhideWhenUsed/>
     <w:rsid w:val="00A13C21"/>
-    <w:pPr>
-      <w:spacing w:line="240" w:lineRule="auto"/>
-    </w:pPr>
     <w:rPr>
       <w:rFonts w:ascii="Tahoma" w:hAnsi="Tahoma" w:cs="Tahoma"/>
       <w:sz w:val="16"/>
@@ -5977,7 +5965,7 @@
         <w:tab w:val="center" w:pos="4513"/>
         <w:tab w:val="right" w:pos="9026"/>
       </w:tabs>
-      <w:spacing w:after="0" w:line="240" w:lineRule="auto"/>
+      <w:spacing w:after="0"/>
     </w:pPr>
   </w:style>
   <w:style w:type="character" w:customStyle="1" w:styleId="HeaderChar">
@@ -6005,7 +5993,7 @@
         <w:tab w:val="center" w:pos="4513"/>
         <w:tab w:val="right" w:pos="9026"/>
       </w:tabs>
-      <w:spacing w:after="0" w:line="240" w:lineRule="auto"/>
+      <w:spacing w:after="0"/>
     </w:pPr>
   </w:style>
   <w:style w:type="character" w:customStyle="1" w:styleId="FooterChar">
@@ -6374,7 +6362,7 @@
 </file>
 
 <file path=customXml/itemProps1.xml><?xml version="1.0" encoding="utf-8"?>
-<ds:datastoreItem xmlns:ds="http://schemas.openxmlformats.org/officeDocument/2006/customXml" ds:itemID="{5B3B6B1A-40C8-4011-96A9-3A95743070D3}">
+<ds:datastoreItem xmlns:ds="http://schemas.openxmlformats.org/officeDocument/2006/customXml" ds:itemID="{222F109F-5914-4189-BEA7-112135C5303E}">
   <ds:schemaRefs>
     <ds:schemaRef ds:uri="http://schemas.openxmlformats.org/officeDocument/2006/bibliography"/>
   </ds:schemaRefs>

</xml_diff>